<commit_message>
update all appendix files
</commit_message>
<xml_diff>
--- a/manuscript/appendix1.docx
+++ b/manuscript/appendix1.docx
@@ -7,19 +7,7 @@
         <w:pStyle w:val="Titre"/>
       </w:pPr>
       <w:r>
-        <w:t xml:space="preserve">Experience</w:t>
-      </w:r>
-      <w:r>
-        <w:t xml:space="preserve"> </w:t>
-      </w:r>
-      <w:r>
-        <w:t xml:space="preserve">shapes</w:t>
-      </w:r>
-      <w:r>
-        <w:t xml:space="preserve"> </w:t>
-      </w:r>
-      <w:r>
-        <w:t xml:space="preserve">individual</w:t>
+        <w:t xml:space="preserve">Individual</w:t>
       </w:r>
       <w:r>
         <w:t xml:space="preserve"> </w:t>
@@ -44,6 +32,24 @@
       </w:r>
       <w:r>
         <w:t xml:space="preserve">success</w:t>
+      </w:r>
+      <w:r>
+        <w:t xml:space="preserve"> </w:t>
+      </w:r>
+      <w:r>
+        <w:t xml:space="preserve">change</w:t>
+      </w:r>
+      <w:r>
+        <w:t xml:space="preserve"> </w:t>
+      </w:r>
+      <w:r>
+        <w:t xml:space="preserve">across</w:t>
+      </w:r>
+      <w:r>
+        <w:t xml:space="preserve"> </w:t>
+      </w:r>
+      <w:r>
+        <w:t xml:space="preserve">experience</w:t>
       </w:r>
       <w:r>
         <w:t xml:space="preserve"> </w:t>

</xml_diff>